<commit_message>
Full list of notes
</commit_message>
<xml_diff>
--- a/Problems in data.docx
+++ b/Problems in data.docx
@@ -485,6 +485,362 @@
       <w:proofErr w:type="spellEnd"/>
       <w:r>
         <w:t xml:space="preserve"> could. Arterial Pressure, Cardiac Output, Stroke Volume LV EDV and EDP are all different.</w:t>
+      </w:r>
+    </w:p>
+    <w:p>
+      <w:r>
+        <w:t>Lab 18 – Carbon Monoxide Inhalation</w:t>
+      </w:r>
+    </w:p>
+    <w:p>
+      <w:r>
+        <w:t>No major differences except for the fact that the patient is killed much earlier by the same level of inhalation.</w:t>
+      </w:r>
+    </w:p>
+    <w:p>
+      <w:r>
+        <w:t>Lab 19 – Anemia</w:t>
+      </w:r>
+    </w:p>
+    <w:p>
+      <w:r>
+        <w:t>This lab cannot be completed because red cell secretion cannot be changed.</w:t>
+      </w:r>
+    </w:p>
+    <w:p>
+      <w:r>
+        <w:t xml:space="preserve">Lab 20 – Diabetes </w:t>
+      </w:r>
+      <w:proofErr w:type="spellStart"/>
+      <w:r>
+        <w:t>Insipidus</w:t>
+      </w:r>
+      <w:proofErr w:type="spellEnd"/>
+    </w:p>
+    <w:p>
+      <w:r>
+        <w:t>This lab cannot be completed because there is no method to eliminate ADH from the system.</w:t>
+      </w:r>
+    </w:p>
+    <w:p>
+      <w:r>
+        <w:t xml:space="preserve">Lab 21 – </w:t>
+      </w:r>
+      <w:proofErr w:type="spellStart"/>
+      <w:r>
+        <w:t>Pneumothorax</w:t>
+      </w:r>
+      <w:proofErr w:type="spellEnd"/>
+    </w:p>
+    <w:p>
+      <w:r>
+        <w:t>The lab properly completed as it did in QCP, but many values are different. Cardiac output, heart rate, stroke volume, total ventilation, ventilation rate, and tidal volume are different.</w:t>
+      </w:r>
+    </w:p>
+    <w:p>
+      <w:r>
+        <w:t>Lab 22 – Cardiac Arrest</w:t>
+      </w:r>
+    </w:p>
+    <w:p>
+      <w:r>
+        <w:t>A divide by zero error occurs less than 30 seconds after cardiac arrest and the lab cannot be completed.</w:t>
+      </w:r>
+    </w:p>
+    <w:p>
+      <w:r>
+        <w:t>Lab 23 – Asphyxia</w:t>
+      </w:r>
+    </w:p>
+    <w:p>
+      <w:r>
+        <w:t xml:space="preserve">No method for asphyxia is readily available in </w:t>
+      </w:r>
+      <w:proofErr w:type="spellStart"/>
+      <w:r>
+        <w:t>HumMod</w:t>
+      </w:r>
+      <w:proofErr w:type="spellEnd"/>
+      <w:r>
+        <w:t xml:space="preserve"> as it is in QCP. Hence, this lab could not be completed.</w:t>
+      </w:r>
+    </w:p>
+    <w:p>
+      <w:r>
+        <w:t>Lab 24 – CPR</w:t>
+      </w:r>
+    </w:p>
+    <w:p>
+      <w:r>
+        <w:t xml:space="preserve">This lab could not be completed in </w:t>
+      </w:r>
+      <w:proofErr w:type="spellStart"/>
+      <w:r>
+        <w:t>HumMod</w:t>
+      </w:r>
+      <w:proofErr w:type="spellEnd"/>
+      <w:r>
+        <w:t xml:space="preserve"> due to an error that occurs when CPR starts.</w:t>
+      </w:r>
+    </w:p>
+    <w:p>
+      <w:r>
+        <w:t>Lab 25 – Acid/Base</w:t>
+      </w:r>
+    </w:p>
+    <w:p>
+      <w:r>
+        <w:t xml:space="preserve">This lab cannot be completed in </w:t>
+      </w:r>
+      <w:proofErr w:type="spellStart"/>
+      <w:r>
+        <w:t>HumMod</w:t>
+      </w:r>
+      <w:proofErr w:type="spellEnd"/>
+      <w:r>
+        <w:t>, as it is an initial conditions lab.</w:t>
+      </w:r>
+    </w:p>
+    <w:p>
+      <w:r>
+        <w:t>Lab 26 – Sodium Bicarbonate</w:t>
+      </w:r>
+    </w:p>
+    <w:p>
+      <w:r>
+        <w:t xml:space="preserve">The protocols by which sodium bicarbonate IVs are handled in QCP and </w:t>
+      </w:r>
+      <w:proofErr w:type="spellStart"/>
+      <w:r>
+        <w:t>HumMod</w:t>
+      </w:r>
+      <w:proofErr w:type="spellEnd"/>
+      <w:r>
+        <w:t xml:space="preserve"> are different, which appears to have an effect on the speed at which the bicarbonate has an influence. As a result, all variables in this lab appear to be significantly different between </w:t>
+      </w:r>
+      <w:proofErr w:type="spellStart"/>
+      <w:r>
+        <w:t>HumMod</w:t>
+      </w:r>
+      <w:proofErr w:type="spellEnd"/>
+      <w:r>
+        <w:t xml:space="preserve"> and QCP.</w:t>
+      </w:r>
+    </w:p>
+    <w:p>
+      <w:r>
+        <w:t xml:space="preserve">Lab 27 – </w:t>
+      </w:r>
+      <w:proofErr w:type="spellStart"/>
+      <w:r>
+        <w:t>Ketoacidosis</w:t>
+      </w:r>
+      <w:proofErr w:type="spellEnd"/>
+    </w:p>
+    <w:p>
+      <w:r>
+        <w:lastRenderedPageBreak/>
+        <w:t xml:space="preserve">Firstly, the patient is killed much quicker in </w:t>
+      </w:r>
+      <w:proofErr w:type="spellStart"/>
+      <w:r>
+        <w:t>HumMod</w:t>
+      </w:r>
+      <w:proofErr w:type="spellEnd"/>
+      <w:r>
+        <w:t xml:space="preserve"> than in QCP. Also, odd occurrences such as a negative concentration of bicarbonate in the </w:t>
+      </w:r>
+      <w:proofErr w:type="spellStart"/>
+      <w:r>
+        <w:t>HumMod</w:t>
+      </w:r>
+      <w:proofErr w:type="spellEnd"/>
+      <w:r>
+        <w:t xml:space="preserve"> patient’s blood can be found in the data.</w:t>
+      </w:r>
+    </w:p>
+    <w:p>
+      <w:r>
+        <w:t xml:space="preserve">Strong ion difference, the anion gap, </w:t>
+      </w:r>
+      <w:proofErr w:type="spellStart"/>
+      <w:r>
+        <w:t>ketoacid</w:t>
+      </w:r>
+      <w:proofErr w:type="spellEnd"/>
+      <w:r>
+        <w:t xml:space="preserve"> concentration, brain </w:t>
+      </w:r>
+      <w:proofErr w:type="spellStart"/>
+      <w:r>
+        <w:t>ketoacid</w:t>
+      </w:r>
+      <w:proofErr w:type="spellEnd"/>
+      <w:r>
+        <w:t xml:space="preserve"> use, and ventilation appear to differ. However, as the two programs do not run to completion in a similar manner, this may be irrelevant.</w:t>
+      </w:r>
+    </w:p>
+    <w:p>
+      <w:r>
+        <w:t xml:space="preserve">Lab 28 – Mitral </w:t>
+      </w:r>
+      <w:proofErr w:type="spellStart"/>
+      <w:r>
+        <w:t>Stenosis</w:t>
+      </w:r>
+      <w:proofErr w:type="spellEnd"/>
+    </w:p>
+    <w:p>
+      <w:r>
+        <w:t xml:space="preserve">Mathematical errors in </w:t>
+      </w:r>
+      <w:proofErr w:type="spellStart"/>
+      <w:r>
+        <w:t>HumMod</w:t>
+      </w:r>
+      <w:proofErr w:type="spellEnd"/>
+      <w:r>
+        <w:t xml:space="preserve"> mean that mitral </w:t>
+      </w:r>
+      <w:proofErr w:type="spellStart"/>
+      <w:r>
+        <w:t>stenosis</w:t>
+      </w:r>
+      <w:proofErr w:type="spellEnd"/>
+      <w:r>
+        <w:t xml:space="preserve"> has no effect on the physiology. A DES file was changed locally in order for the lab to be carried out to specification (allowing a greater range of values to be assigned to the mitral </w:t>
+      </w:r>
+      <w:proofErr w:type="spellStart"/>
+      <w:r>
+        <w:t>stenosis’s</w:t>
+      </w:r>
+      <w:proofErr w:type="spellEnd"/>
+      <w:r>
+        <w:t xml:space="preserve"> area).</w:t>
+      </w:r>
+    </w:p>
+    <w:p>
+      <w:r>
+        <w:t>Lab 29 – Aortic Regurgitation</w:t>
+      </w:r>
+    </w:p>
+    <w:p>
+      <w:r>
+        <w:t xml:space="preserve">Mathematical errors in </w:t>
+      </w:r>
+      <w:proofErr w:type="spellStart"/>
+      <w:r>
+        <w:t>HumMod</w:t>
+      </w:r>
+      <w:proofErr w:type="spellEnd"/>
+      <w:r>
+        <w:t xml:space="preserve"> mean that aortic regurgitation has no effect on the physiology. A DES file was changed locally in order for the lab to be carried out to specification (allowing a greater range of values to be assigned to the aortic regurgitation’s area).</w:t>
+      </w:r>
+    </w:p>
+    <w:p>
+      <w:r>
+        <w:t xml:space="preserve">Lab 30 – </w:t>
+      </w:r>
+      <w:proofErr w:type="spellStart"/>
+      <w:r>
+        <w:t>Osmolarity</w:t>
+      </w:r>
+      <w:proofErr w:type="spellEnd"/>
+    </w:p>
+    <w:p>
+      <w:r>
+        <w:t xml:space="preserve">This is an initial conditions lab and cannot be completed in </w:t>
+      </w:r>
+      <w:proofErr w:type="spellStart"/>
+      <w:r>
+        <w:t>HumMod</w:t>
+      </w:r>
+      <w:proofErr w:type="spellEnd"/>
+      <w:r>
+        <w:t>.</w:t>
+      </w:r>
+    </w:p>
+    <w:p>
+      <w:r>
+        <w:t xml:space="preserve">Lab 31 – </w:t>
+      </w:r>
+      <w:proofErr w:type="spellStart"/>
+      <w:r>
+        <w:t>Nephrotic</w:t>
+      </w:r>
+      <w:proofErr w:type="spellEnd"/>
+      <w:r>
+        <w:t xml:space="preserve"> Syndrome</w:t>
+      </w:r>
+    </w:p>
+    <w:p>
+      <w:r>
+        <w:t>When protein permeability is changed:</w:t>
+      </w:r>
+    </w:p>
+    <w:p>
+      <w:r>
+        <w:t xml:space="preserve">Plasma protein mass, interstitial protein mass, plasma volume, capillary filtration, and lymph flow are different. The rate </w:t>
+      </w:r>
+      <w:proofErr w:type="gramStart"/>
+      <w:r>
+        <w:t>of a “</w:t>
+      </w:r>
+      <w:proofErr w:type="gramEnd"/>
+      <w:r>
+        <w:t xml:space="preserve">severe” protein permeability in </w:t>
+      </w:r>
+      <w:proofErr w:type="spellStart"/>
+      <w:r>
+        <w:t>HumMod</w:t>
+      </w:r>
+      <w:proofErr w:type="spellEnd"/>
+      <w:r>
+        <w:t xml:space="preserve"> is numerically different from that in QCP, which may account for several of the discrepancies.</w:t>
+      </w:r>
+    </w:p>
+    <w:p>
+      <w:r>
+        <w:t>When GFR is lowered:</w:t>
+      </w:r>
+    </w:p>
+    <w:p>
+      <w:r>
+        <w:t xml:space="preserve">Plasma volume, interstitial volume, capillary filtrate, lymph flow, extracellular sodium mass, plasma rennin activity, and </w:t>
+      </w:r>
+      <w:proofErr w:type="spellStart"/>
+      <w:r>
+        <w:t>aldosterone</w:t>
+      </w:r>
+      <w:proofErr w:type="spellEnd"/>
+      <w:r>
+        <w:t xml:space="preserve"> concentration differ.</w:t>
+      </w:r>
+    </w:p>
+    <w:p>
+      <w:r>
+        <w:t>When protein permeability is severe and GFR is lowered:</w:t>
+      </w:r>
+    </w:p>
+    <w:p>
+      <w:r>
+        <w:t xml:space="preserve">Plasma protein mass, interstitial protein mass, interstitial colloid pressure, plasma volume, capillary filtrate, lymph flow, arterial pressure, plasma </w:t>
+      </w:r>
+      <w:proofErr w:type="spellStart"/>
+      <w:r>
+        <w:t>renin</w:t>
+      </w:r>
+      <w:proofErr w:type="spellEnd"/>
+      <w:r>
+        <w:t xml:space="preserve"> activity, ANP, </w:t>
+      </w:r>
+      <w:proofErr w:type="spellStart"/>
+      <w:r>
+        <w:t>Aldosterone</w:t>
+      </w:r>
+      <w:proofErr w:type="spellEnd"/>
+      <w:r>
+        <w:t>, and renal nerve activity are all different.</w:t>
       </w:r>
     </w:p>
     <w:p/>

</xml_diff>